<commit_message>
Comentários relativo à reunião da entrega 2
</commit_message>
<xml_diff>
--- a/Entregas/Entrega_2/Especificação_Projeto_Aplicado.docx
+++ b/Entregas/Entrega_2/Especificação_Projeto_Aplicado.docx
@@ -191,6 +191,7 @@
           <w:sz w:val="32"/>
         </w:rPr>
       </w:pPr>
+      <w:commentRangeStart w:id="0"/>
       <w:r>
         <w:rPr>
           <w:rFonts w:ascii="Arial" w:hAnsi="Arial" w:cs="Arial"/>
@@ -199,6 +200,15 @@
           <w:sz w:val="32"/>
         </w:rPr>
         <w:t>Entrega Trabalho Prático 1</w:t>
+      </w:r>
+      <w:commentRangeEnd w:id="0"/>
+      <w:r>
+        <w:rPr>
+          <w:rStyle w:val="Refdecomentrio"/>
+          <w:rFonts w:ascii="Arial" w:hAnsi="Arial"/>
+          <w:lang w:eastAsia="en-US"/>
+        </w:rPr>
+        <w:commentReference w:id="0"/>
       </w:r>
     </w:p>
     <w:p>
@@ -431,6 +441,7 @@
           <w:rFonts w:cs="Arial"/>
         </w:rPr>
       </w:pPr>
+      <w:commentRangeStart w:id="1"/>
     </w:p>
     <w:p>
       <w:pPr>
@@ -446,6 +457,13 @@
           <w:rFonts w:cs="Arial"/>
         </w:rPr>
         <w:t>Barcelos, outubro de 2022</w:t>
+      </w:r>
+      <w:commentRangeEnd w:id="1"/>
+      <w:r>
+        <w:rPr>
+          <w:rStyle w:val="Refdecomentrio"/>
+        </w:rPr>
+        <w:commentReference w:id="1"/>
       </w:r>
     </w:p>
     <w:p>
@@ -563,7 +581,7 @@
           <w:szCs w:val="36"/>
         </w:rPr>
       </w:pPr>
-      <w:bookmarkStart w:id="0" w:name="_Toc117245384"/>
+      <w:bookmarkStart w:id="2" w:name="_Toc117245384"/>
       <w:r>
         <w:rPr>
           <w:rFonts w:ascii="Arial" w:eastAsia="Times New Roman" w:hAnsi="Arial" w:cs="Times New Roman"/>
@@ -574,7 +592,7 @@
         <w:lastRenderedPageBreak/>
         <w:t>Resumo</w:t>
       </w:r>
-      <w:bookmarkEnd w:id="0"/>
+      <w:bookmarkEnd w:id="2"/>
     </w:p>
     <w:p>
       <w:pPr>
@@ -754,6 +772,7 @@
           <w:szCs w:val="36"/>
         </w:rPr>
       </w:pPr>
+      <w:commentRangeStart w:id="3"/>
       <w:r>
         <w:rPr>
           <w:color w:val="000000"/>
@@ -761,6 +780,13 @@
           <w:szCs w:val="36"/>
         </w:rPr>
         <w:t>Índice</w:t>
+      </w:r>
+      <w:commentRangeEnd w:id="3"/>
+      <w:r>
+        <w:rPr>
+          <w:rStyle w:val="Refdecomentrio"/>
+        </w:rPr>
+        <w:commentReference w:id="3"/>
       </w:r>
     </w:p>
     <w:sdt>
@@ -1974,7 +2000,21 @@
                 <w:rStyle w:val="Hiperligao"/>
                 <w:noProof/>
               </w:rPr>
-              <w:t>Cronograma</w:t>
+              <w:t>Cronogra</w:t>
+            </w:r>
+            <w:r>
+              <w:rPr>
+                <w:rStyle w:val="Hiperligao"/>
+                <w:noProof/>
+              </w:rPr>
+              <w:t>m</w:t>
+            </w:r>
+            <w:r>
+              <w:rPr>
+                <w:rStyle w:val="Hiperligao"/>
+                <w:noProof/>
+              </w:rPr>
+              <w:t>a</w:t>
             </w:r>
             <w:r>
               <w:rPr>
@@ -2046,7 +2086,21 @@
                 <w:rStyle w:val="Hiperligao"/>
                 <w:noProof/>
               </w:rPr>
-              <w:t>Grelha de autoavaliação</w:t>
+              <w:t>Grelha de autoa</w:t>
+            </w:r>
+            <w:r>
+              <w:rPr>
+                <w:rStyle w:val="Hiperligao"/>
+                <w:noProof/>
+              </w:rPr>
+              <w:t>v</w:t>
+            </w:r>
+            <w:r>
+              <w:rPr>
+                <w:rStyle w:val="Hiperligao"/>
+                <w:noProof/>
+              </w:rPr>
+              <w:t>aliação</w:t>
             </w:r>
             <w:r>
               <w:rPr>
@@ -2604,23 +2658,23 @@
       <w:pPr>
         <w:pStyle w:val="Ttulo1"/>
       </w:pPr>
-      <w:bookmarkStart w:id="1" w:name="_Toc117245385"/>
+      <w:bookmarkStart w:id="4" w:name="_Toc117245385"/>
       <w:r>
         <w:lastRenderedPageBreak/>
         <w:t>Introdução</w:t>
       </w:r>
-      <w:bookmarkEnd w:id="1"/>
+      <w:bookmarkEnd w:id="4"/>
     </w:p>
     <w:p>
       <w:pPr>
         <w:pStyle w:val="Ttulo2"/>
         <w:ind w:firstLine="708"/>
       </w:pPr>
-      <w:bookmarkStart w:id="2" w:name="_Toc117245386"/>
+      <w:bookmarkStart w:id="5" w:name="_Toc117245386"/>
       <w:r>
         <w:t>Contextualização</w:t>
       </w:r>
-      <w:bookmarkEnd w:id="2"/>
+      <w:bookmarkEnd w:id="5"/>
     </w:p>
     <w:p>
       <w:pPr>
@@ -2718,11 +2772,11 @@
         <w:pStyle w:val="Ttulo2"/>
         <w:ind w:firstLine="708"/>
       </w:pPr>
-      <w:bookmarkStart w:id="3" w:name="_Toc117245387"/>
+      <w:bookmarkStart w:id="6" w:name="_Toc117245387"/>
       <w:r>
         <w:t>Motivação e Objetivos</w:t>
       </w:r>
-      <w:bookmarkEnd w:id="3"/>
+      <w:bookmarkEnd w:id="6"/>
     </w:p>
     <w:p>
       <w:pPr>
@@ -3108,11 +3162,11 @@
         <w:pStyle w:val="Ttulo2"/>
         <w:ind w:firstLine="708"/>
       </w:pPr>
-      <w:bookmarkStart w:id="4" w:name="_Toc117245388"/>
+      <w:bookmarkStart w:id="7" w:name="_Toc117245388"/>
       <w:r>
         <w:t>Estrutura do Documento</w:t>
       </w:r>
-      <w:bookmarkEnd w:id="4"/>
+      <w:bookmarkEnd w:id="7"/>
     </w:p>
     <w:p>
       <w:pPr>
@@ -3186,22 +3240,22 @@
       <w:pPr>
         <w:pStyle w:val="Ttulo1"/>
       </w:pPr>
-      <w:bookmarkStart w:id="5" w:name="_Toc117245389"/>
+      <w:bookmarkStart w:id="8" w:name="_Toc117245389"/>
       <w:r>
         <w:t>Produto</w:t>
       </w:r>
-      <w:bookmarkEnd w:id="5"/>
+      <w:bookmarkEnd w:id="8"/>
     </w:p>
     <w:p>
       <w:pPr>
         <w:pStyle w:val="Ttulo2"/>
         <w:ind w:firstLine="708"/>
       </w:pPr>
-      <w:bookmarkStart w:id="6" w:name="_Toc117245390"/>
+      <w:bookmarkStart w:id="9" w:name="_Toc117245390"/>
       <w:r>
         <w:t>Visão do Produto</w:t>
       </w:r>
-      <w:bookmarkEnd w:id="6"/>
+      <w:bookmarkEnd w:id="9"/>
     </w:p>
     <w:p>
       <w:pPr>
@@ -3546,11 +3600,11 @@
       <w:pPr>
         <w:pStyle w:val="Ttulo1"/>
       </w:pPr>
-      <w:bookmarkStart w:id="7" w:name="_Toc117245391"/>
+      <w:bookmarkStart w:id="10" w:name="_Toc117245391"/>
       <w:r>
         <w:t>Processos gerais do funcionamento do produto</w:t>
       </w:r>
-      <w:bookmarkEnd w:id="7"/>
+      <w:bookmarkEnd w:id="10"/>
     </w:p>
     <w:p>
       <w:pPr>
@@ -3563,11 +3617,11 @@
           <w:szCs w:val="20"/>
         </w:rPr>
       </w:pPr>
-      <w:bookmarkStart w:id="8" w:name="_Toc117245392"/>
+      <w:bookmarkStart w:id="11" w:name="_Toc117245392"/>
       <w:r>
         <w:t>Requisitos Funcionais</w:t>
       </w:r>
-      <w:bookmarkEnd w:id="8"/>
+      <w:bookmarkEnd w:id="11"/>
     </w:p>
     <w:p>
       <w:pPr>
@@ -4390,12 +4444,12 @@
         <w:pStyle w:val="Ttulo3"/>
         <w:ind w:left="708"/>
       </w:pPr>
-      <w:bookmarkStart w:id="9" w:name="_Toc117245393"/>
+      <w:bookmarkStart w:id="12" w:name="_Toc117245393"/>
       <w:r>
         <w:lastRenderedPageBreak/>
         <w:t>Requisitos Não Funcionais</w:t>
       </w:r>
-      <w:bookmarkEnd w:id="9"/>
+      <w:bookmarkEnd w:id="12"/>
     </w:p>
     <w:p>
       <w:pPr>
@@ -4838,11 +4892,11 @@
       <w:pPr>
         <w:pStyle w:val="Ttulo1"/>
       </w:pPr>
-      <w:bookmarkStart w:id="10" w:name="_Toc117245394"/>
+      <w:bookmarkStart w:id="13" w:name="_Toc117245394"/>
       <w:r>
         <w:t>Organização do Grupo</w:t>
       </w:r>
-      <w:bookmarkEnd w:id="10"/>
+      <w:bookmarkEnd w:id="13"/>
     </w:p>
     <w:p>
       <w:pPr>
@@ -4991,7 +5045,25 @@
           <w:sz w:val="24"/>
           <w:szCs w:val="24"/>
         </w:rPr>
-        <w:t xml:space="preserve"> Owner, Programador</w:t>
+        <w:t xml:space="preserve"> </w:t>
+      </w:r>
+      <w:proofErr w:type="spellStart"/>
+      <w:r>
+        <w:rPr>
+          <w:rFonts w:asciiTheme="minorHAnsi" w:hAnsiTheme="minorHAnsi" w:cstheme="minorHAnsi"/>
+          <w:sz w:val="24"/>
+          <w:szCs w:val="24"/>
+        </w:rPr>
+        <w:t>Owner</w:t>
+      </w:r>
+      <w:proofErr w:type="spellEnd"/>
+      <w:r>
+        <w:rPr>
+          <w:rFonts w:asciiTheme="minorHAnsi" w:hAnsiTheme="minorHAnsi" w:cstheme="minorHAnsi"/>
+          <w:sz w:val="24"/>
+          <w:szCs w:val="24"/>
+        </w:rPr>
+        <w:t>, Programador</w:t>
       </w:r>
     </w:p>
     <w:p>
@@ -5101,50 +5173,8 @@
           <w:sz w:val="24"/>
           <w:szCs w:val="24"/>
         </w:rPr>
-        <w:t xml:space="preserve"> Owner</w:t>
-      </w:r>
-      <w:r>
-        <w:rPr>
-          <w:rFonts w:asciiTheme="minorHAnsi" w:hAnsiTheme="minorHAnsi" w:cstheme="minorHAnsi"/>
-          <w:sz w:val="24"/>
-          <w:szCs w:val="24"/>
-        </w:rPr>
-        <w:t xml:space="preserve"> tem o papel de fazer a definição da visão do projeto, supervisionamento</w:t>
-      </w:r>
-      <w:r>
-        <w:rPr>
-          <w:rFonts w:asciiTheme="minorHAnsi" w:hAnsiTheme="minorHAnsi" w:cstheme="minorHAnsi"/>
-          <w:sz w:val="24"/>
-          <w:szCs w:val="24"/>
-        </w:rPr>
-        <w:t xml:space="preserve"> e avaliação</w:t>
-      </w:r>
-      <w:r>
-        <w:rPr>
-          <w:rFonts w:asciiTheme="minorHAnsi" w:hAnsiTheme="minorHAnsi" w:cstheme="minorHAnsi"/>
-          <w:sz w:val="24"/>
-          <w:szCs w:val="24"/>
-        </w:rPr>
-        <w:t xml:space="preserve"> das etapas de desenvolvimento</w:t>
-      </w:r>
-    </w:p>
-    <w:p>
-      <w:pPr>
-        <w:rPr>
-          <w:rFonts w:asciiTheme="minorHAnsi" w:hAnsiTheme="minorHAnsi" w:cstheme="minorHAnsi"/>
-          <w:sz w:val="24"/>
-          <w:szCs w:val="24"/>
-        </w:rPr>
-      </w:pPr>
-    </w:p>
-    <w:p>
-      <w:pPr>
-        <w:rPr>
-          <w:rFonts w:asciiTheme="minorHAnsi" w:hAnsiTheme="minorHAnsi" w:cstheme="minorHAnsi"/>
-          <w:sz w:val="24"/>
-          <w:szCs w:val="24"/>
-        </w:rPr>
-      </w:pPr>
+        <w:t xml:space="preserve"> </w:t>
+      </w:r>
       <w:proofErr w:type="spellStart"/>
       <w:r>
         <w:rPr>
@@ -5154,9 +5184,52 @@
           <w:sz w:val="24"/>
           <w:szCs w:val="24"/>
         </w:rPr>
-        <w:t>Scrum</w:t>
+        <w:t>Owner</w:t>
       </w:r>
       <w:proofErr w:type="spellEnd"/>
+      <w:r>
+        <w:rPr>
+          <w:rFonts w:asciiTheme="minorHAnsi" w:hAnsiTheme="minorHAnsi" w:cstheme="minorHAnsi"/>
+          <w:sz w:val="24"/>
+          <w:szCs w:val="24"/>
+        </w:rPr>
+        <w:t xml:space="preserve"> tem o papel de fazer a definição da visão do projeto, supervisionamento</w:t>
+      </w:r>
+      <w:r>
+        <w:rPr>
+          <w:rFonts w:asciiTheme="minorHAnsi" w:hAnsiTheme="minorHAnsi" w:cstheme="minorHAnsi"/>
+          <w:sz w:val="24"/>
+          <w:szCs w:val="24"/>
+        </w:rPr>
+        <w:t xml:space="preserve"> e avaliação</w:t>
+      </w:r>
+      <w:r>
+        <w:rPr>
+          <w:rFonts w:asciiTheme="minorHAnsi" w:hAnsiTheme="minorHAnsi" w:cstheme="minorHAnsi"/>
+          <w:sz w:val="24"/>
+          <w:szCs w:val="24"/>
+        </w:rPr>
+        <w:t xml:space="preserve"> das etapas de desenvolvimento</w:t>
+      </w:r>
+    </w:p>
+    <w:p>
+      <w:pPr>
+        <w:rPr>
+          <w:rFonts w:asciiTheme="minorHAnsi" w:hAnsiTheme="minorHAnsi" w:cstheme="minorHAnsi"/>
+          <w:sz w:val="24"/>
+          <w:szCs w:val="24"/>
+        </w:rPr>
+      </w:pPr>
+    </w:p>
+    <w:p>
+      <w:pPr>
+        <w:rPr>
+          <w:rFonts w:asciiTheme="minorHAnsi" w:hAnsiTheme="minorHAnsi" w:cstheme="minorHAnsi"/>
+          <w:sz w:val="24"/>
+          <w:szCs w:val="24"/>
+        </w:rPr>
+      </w:pPr>
+      <w:proofErr w:type="spellStart"/>
       <w:r>
         <w:rPr>
           <w:rFonts w:asciiTheme="minorHAnsi" w:hAnsiTheme="minorHAnsi" w:cstheme="minorHAnsi"/>
@@ -5165,28 +5238,10 @@
           <w:sz w:val="24"/>
           <w:szCs w:val="24"/>
         </w:rPr>
-        <w:t xml:space="preserve"> Master</w:t>
-      </w:r>
-      <w:r>
-        <w:rPr>
-          <w:rFonts w:asciiTheme="minorHAnsi" w:hAnsiTheme="minorHAnsi" w:cstheme="minorHAnsi"/>
-          <w:sz w:val="24"/>
-          <w:szCs w:val="24"/>
-        </w:rPr>
-        <w:t xml:space="preserve"> tem o papel de facilitar as sprints, ajudar a equipa a manter-se concentrada nas sprints e fazer o planeamento e organização da mesma</w:t>
-      </w:r>
-    </w:p>
-    <w:p>
-      <w:pPr>
-        <w:rPr>
-          <w:rFonts w:asciiTheme="minorHAnsi" w:hAnsiTheme="minorHAnsi" w:cstheme="minorHAnsi"/>
-          <w:sz w:val="24"/>
-          <w:szCs w:val="24"/>
-        </w:rPr>
-      </w:pPr>
-    </w:p>
-    <w:p>
-      <w:pPr>
+        <w:t>Scrum</w:t>
+      </w:r>
+      <w:proofErr w:type="spellEnd"/>
+      <w:r>
         <w:rPr>
           <w:rFonts w:asciiTheme="minorHAnsi" w:hAnsiTheme="minorHAnsi" w:cstheme="minorHAnsi"/>
           <w:b/>
@@ -5194,8 +5249,28 @@
           <w:sz w:val="24"/>
           <w:szCs w:val="24"/>
         </w:rPr>
-      </w:pPr>
-      <w:r>
+        <w:t xml:space="preserve"> Master</w:t>
+      </w:r>
+      <w:r>
+        <w:rPr>
+          <w:rFonts w:asciiTheme="minorHAnsi" w:hAnsiTheme="minorHAnsi" w:cstheme="minorHAnsi"/>
+          <w:sz w:val="24"/>
+          <w:szCs w:val="24"/>
+        </w:rPr>
+        <w:t xml:space="preserve"> tem o papel de facilitar as sprints, ajudar a equipa a manter-se concentrada nas sprints e fazer o planeamento e organização da mesma</w:t>
+      </w:r>
+    </w:p>
+    <w:p>
+      <w:pPr>
+        <w:rPr>
+          <w:rFonts w:asciiTheme="minorHAnsi" w:hAnsiTheme="minorHAnsi" w:cstheme="minorHAnsi"/>
+          <w:sz w:val="24"/>
+          <w:szCs w:val="24"/>
+        </w:rPr>
+      </w:pPr>
+    </w:p>
+    <w:p>
+      <w:pPr>
         <w:rPr>
           <w:rFonts w:asciiTheme="minorHAnsi" w:hAnsiTheme="minorHAnsi" w:cstheme="minorHAnsi"/>
           <w:b/>
@@ -5203,77 +5278,8 @@
           <w:sz w:val="24"/>
           <w:szCs w:val="24"/>
         </w:rPr>
-        <w:t>Programador</w:t>
-      </w:r>
-      <w:r>
-        <w:rPr>
-          <w:rFonts w:asciiTheme="minorHAnsi" w:hAnsiTheme="minorHAnsi" w:cstheme="minorHAnsi"/>
-          <w:sz w:val="24"/>
-          <w:szCs w:val="24"/>
-        </w:rPr>
-        <w:t xml:space="preserve"> tem</w:t>
-      </w:r>
-      <w:r>
-        <w:rPr>
-          <w:rFonts w:asciiTheme="minorHAnsi" w:hAnsiTheme="minorHAnsi" w:cstheme="minorHAnsi"/>
-          <w:sz w:val="24"/>
-          <w:szCs w:val="24"/>
-        </w:rPr>
-        <w:t xml:space="preserve"> a função </w:t>
-      </w:r>
-      <w:r>
-        <w:rPr>
-          <w:rFonts w:asciiTheme="minorHAnsi" w:hAnsiTheme="minorHAnsi" w:cstheme="minorHAnsi"/>
-          <w:sz w:val="24"/>
-          <w:szCs w:val="24"/>
-        </w:rPr>
-        <w:t xml:space="preserve">desenvolver o software em si, obedecendo às tarefas fornecidas pelo </w:t>
-      </w:r>
-      <w:proofErr w:type="spellStart"/>
-      <w:r>
-        <w:rPr>
-          <w:rFonts w:asciiTheme="minorHAnsi" w:hAnsiTheme="minorHAnsi" w:cstheme="minorHAnsi"/>
-          <w:sz w:val="24"/>
-          <w:szCs w:val="24"/>
-        </w:rPr>
-        <w:t>Scrum</w:t>
-      </w:r>
-      <w:proofErr w:type="spellEnd"/>
-      <w:r>
-        <w:rPr>
-          <w:rFonts w:asciiTheme="minorHAnsi" w:hAnsiTheme="minorHAnsi" w:cstheme="minorHAnsi"/>
-          <w:sz w:val="24"/>
-          <w:szCs w:val="24"/>
-        </w:rPr>
-        <w:t xml:space="preserve"> master e </w:t>
-      </w:r>
-      <w:r>
-        <w:rPr>
-          <w:rFonts w:asciiTheme="minorHAnsi" w:hAnsiTheme="minorHAnsi" w:cstheme="minorHAnsi"/>
-          <w:sz w:val="24"/>
-          <w:szCs w:val="24"/>
-        </w:rPr>
-        <w:t>de</w:t>
-      </w:r>
-      <w:r>
-        <w:rPr>
-          <w:rFonts w:asciiTheme="minorHAnsi" w:hAnsiTheme="minorHAnsi" w:cstheme="minorHAnsi"/>
-          <w:sz w:val="24"/>
-          <w:szCs w:val="24"/>
-        </w:rPr>
-        <w:t xml:space="preserve"> realizar as suas tarefas até ao fim de cada sprint</w:t>
-      </w:r>
-      <w:r>
-        <w:rPr>
-          <w:rFonts w:asciiTheme="minorHAnsi" w:hAnsiTheme="minorHAnsi" w:cstheme="minorHAnsi"/>
-          <w:sz w:val="24"/>
-          <w:szCs w:val="24"/>
-        </w:rPr>
-        <w:t>.</w:t>
-      </w:r>
-    </w:p>
-    <w:p>
-      <w:pPr>
+      </w:pPr>
+      <w:r>
         <w:rPr>
           <w:rFonts w:asciiTheme="minorHAnsi" w:hAnsiTheme="minorHAnsi" w:cstheme="minorHAnsi"/>
           <w:b/>
@@ -5281,6 +5287,84 @@
           <w:sz w:val="24"/>
           <w:szCs w:val="24"/>
         </w:rPr>
+        <w:t>Programador</w:t>
+      </w:r>
+      <w:r>
+        <w:rPr>
+          <w:rFonts w:asciiTheme="minorHAnsi" w:hAnsiTheme="minorHAnsi" w:cstheme="minorHAnsi"/>
+          <w:sz w:val="24"/>
+          <w:szCs w:val="24"/>
+        </w:rPr>
+        <w:t xml:space="preserve"> tem</w:t>
+      </w:r>
+      <w:r>
+        <w:rPr>
+          <w:rFonts w:asciiTheme="minorHAnsi" w:hAnsiTheme="minorHAnsi" w:cstheme="minorHAnsi"/>
+          <w:sz w:val="24"/>
+          <w:szCs w:val="24"/>
+        </w:rPr>
+        <w:t xml:space="preserve"> a função </w:t>
+      </w:r>
+      <w:r>
+        <w:rPr>
+          <w:rFonts w:asciiTheme="minorHAnsi" w:hAnsiTheme="minorHAnsi" w:cstheme="minorHAnsi"/>
+          <w:sz w:val="24"/>
+          <w:szCs w:val="24"/>
+        </w:rPr>
+        <w:t xml:space="preserve">desenvolver o software em si, obedecendo às tarefas fornecidas pelo </w:t>
+      </w:r>
+      <w:proofErr w:type="spellStart"/>
+      <w:r>
+        <w:rPr>
+          <w:rFonts w:asciiTheme="minorHAnsi" w:hAnsiTheme="minorHAnsi" w:cstheme="minorHAnsi"/>
+          <w:sz w:val="24"/>
+          <w:szCs w:val="24"/>
+        </w:rPr>
+        <w:t>Scrum</w:t>
+      </w:r>
+      <w:proofErr w:type="spellEnd"/>
+      <w:r>
+        <w:rPr>
+          <w:rFonts w:asciiTheme="minorHAnsi" w:hAnsiTheme="minorHAnsi" w:cstheme="minorHAnsi"/>
+          <w:sz w:val="24"/>
+          <w:szCs w:val="24"/>
+        </w:rPr>
+        <w:t xml:space="preserve"> master e </w:t>
+      </w:r>
+      <w:r>
+        <w:rPr>
+          <w:rFonts w:asciiTheme="minorHAnsi" w:hAnsiTheme="minorHAnsi" w:cstheme="minorHAnsi"/>
+          <w:sz w:val="24"/>
+          <w:szCs w:val="24"/>
+        </w:rPr>
+        <w:t>de</w:t>
+      </w:r>
+      <w:r>
+        <w:rPr>
+          <w:rFonts w:asciiTheme="minorHAnsi" w:hAnsiTheme="minorHAnsi" w:cstheme="minorHAnsi"/>
+          <w:sz w:val="24"/>
+          <w:szCs w:val="24"/>
+        </w:rPr>
+        <w:t xml:space="preserve"> realizar as suas tarefas até ao fim de cada sprint</w:t>
+      </w:r>
+      <w:r>
+        <w:rPr>
+          <w:rFonts w:asciiTheme="minorHAnsi" w:hAnsiTheme="minorHAnsi" w:cstheme="minorHAnsi"/>
+          <w:sz w:val="24"/>
+          <w:szCs w:val="24"/>
+        </w:rPr>
+        <w:t>.</w:t>
+      </w:r>
+    </w:p>
+    <w:p>
+      <w:pPr>
+        <w:rPr>
+          <w:rFonts w:asciiTheme="minorHAnsi" w:hAnsiTheme="minorHAnsi" w:cstheme="minorHAnsi"/>
+          <w:b/>
+          <w:bCs/>
+          <w:sz w:val="24"/>
+          <w:szCs w:val="24"/>
+        </w:rPr>
       </w:pPr>
     </w:p>
     <w:p>
@@ -5393,11 +5477,11 @@
       <w:pPr>
         <w:pStyle w:val="Ttulo1"/>
       </w:pPr>
-      <w:bookmarkStart w:id="11" w:name="_Toc117245395"/>
+      <w:bookmarkStart w:id="14" w:name="_Toc117245395"/>
       <w:r>
         <w:t>Stakeholders</w:t>
       </w:r>
-      <w:bookmarkEnd w:id="11"/>
+      <w:bookmarkEnd w:id="14"/>
     </w:p>
     <w:p>
       <w:pPr>
@@ -5595,11 +5679,11 @@
       <w:pPr>
         <w:pStyle w:val="Ttulo1"/>
       </w:pPr>
-      <w:bookmarkStart w:id="12" w:name="_Toc117245396"/>
+      <w:bookmarkStart w:id="15" w:name="_Toc117245396"/>
       <w:r>
         <w:t>Partes não interessadas</w:t>
       </w:r>
-      <w:bookmarkEnd w:id="12"/>
+      <w:bookmarkEnd w:id="15"/>
     </w:p>
     <w:p>
       <w:pPr>
@@ -5662,7 +5746,7 @@
         </w:rPr>
         <w:t>Benefí</w:t>
       </w:r>
-      <w:bookmarkStart w:id="13" w:name="_Hlk116656415"/>
+      <w:bookmarkStart w:id="16" w:name="_Hlk116656415"/>
       <w:r>
         <w:rPr>
           <w:rFonts w:asciiTheme="majorHAnsi" w:eastAsiaTheme="majorEastAsia" w:hAnsiTheme="majorHAnsi" w:cstheme="majorBidi"/>
@@ -5672,7 +5756,7 @@
         </w:rPr>
         <w:t>cios</w:t>
       </w:r>
-      <w:bookmarkEnd w:id="13"/>
+      <w:bookmarkEnd w:id="16"/>
     </w:p>
     <w:p>
       <w:pPr>
@@ -6017,11 +6101,11 @@
       <w:pPr>
         <w:pStyle w:val="Ttulo1"/>
       </w:pPr>
-      <w:bookmarkStart w:id="14" w:name="_Toc117245397"/>
+      <w:bookmarkStart w:id="17" w:name="_Toc117245397"/>
       <w:r>
         <w:t>Cliente</w:t>
       </w:r>
-      <w:bookmarkEnd w:id="14"/>
+      <w:bookmarkEnd w:id="17"/>
       <w:r>
         <w:t xml:space="preserve"> </w:t>
       </w:r>
@@ -6055,11 +6139,11 @@
           <w:szCs w:val="24"/>
         </w:rPr>
       </w:pPr>
-      <w:bookmarkStart w:id="15" w:name="_Toc117245398"/>
+      <w:bookmarkStart w:id="18" w:name="_Toc117245398"/>
       <w:r>
         <w:t>Utilizadores</w:t>
       </w:r>
-      <w:bookmarkEnd w:id="15"/>
+      <w:bookmarkEnd w:id="18"/>
     </w:p>
     <w:p>
       <w:pPr>
@@ -6085,7 +6169,7 @@
       <w:pPr>
         <w:pStyle w:val="Ttulo1"/>
       </w:pPr>
-      <w:bookmarkStart w:id="16" w:name="_Toc117245399"/>
+      <w:bookmarkStart w:id="19" w:name="_Toc117245399"/>
       <w:r>
         <w:t xml:space="preserve">Modelo </w:t>
       </w:r>
@@ -6093,7 +6177,7 @@
       <w:r>
         <w:t>Canvas</w:t>
       </w:r>
-      <w:bookmarkEnd w:id="16"/>
+      <w:bookmarkEnd w:id="19"/>
       <w:proofErr w:type="spellEnd"/>
     </w:p>
     <w:p>
@@ -7338,12 +7422,22 @@
       <w:pPr>
         <w:pStyle w:val="Ttulo1"/>
       </w:pPr>
-      <w:bookmarkStart w:id="17" w:name="_Toc117245400"/>
+      <w:bookmarkStart w:id="20" w:name="_Toc117245400"/>
+      <w:commentRangeStart w:id="21"/>
       <w:r>
         <w:lastRenderedPageBreak/>
         <w:t>Cronograma</w:t>
       </w:r>
-      <w:bookmarkEnd w:id="17"/>
+      <w:bookmarkEnd w:id="20"/>
+      <w:commentRangeEnd w:id="21"/>
+      <w:r>
+        <w:rPr>
+          <w:rStyle w:val="Refdecomentrio"/>
+          <w:rFonts w:ascii="Arial" w:eastAsia="Times New Roman" w:hAnsi="Arial" w:cs="Times New Roman"/>
+          <w:color w:val="auto"/>
+        </w:rPr>
+        <w:commentReference w:id="21"/>
+      </w:r>
     </w:p>
     <w:p>
       <w:pPr>
@@ -7364,16 +7458,53 @@
     </w:p>
     <w:p>
       <w:pPr>
+        <w:rPr>
+          <w:rFonts w:asciiTheme="minorHAnsi" w:hAnsiTheme="minorHAnsi" w:cstheme="minorHAnsi"/>
+          <w:sz w:val="24"/>
+          <w:szCs w:val="24"/>
+        </w:rPr>
+      </w:pPr>
+    </w:p>
+    <w:p>
+      <w:pPr>
+        <w:rPr>
+          <w:rFonts w:asciiTheme="minorHAnsi" w:hAnsiTheme="minorHAnsi" w:cstheme="minorHAnsi"/>
+          <w:sz w:val="24"/>
+          <w:szCs w:val="24"/>
+        </w:rPr>
+      </w:pPr>
+    </w:p>
+    <w:p>
+      <w:pPr>
+        <w:rPr>
+          <w:rFonts w:asciiTheme="minorHAnsi" w:hAnsiTheme="minorHAnsi" w:cstheme="minorHAnsi"/>
+          <w:sz w:val="24"/>
+          <w:szCs w:val="24"/>
+        </w:rPr>
+      </w:pPr>
+    </w:p>
+    <w:p>
+      <w:pPr>
         <w:pStyle w:val="Ttulo1"/>
       </w:pPr>
-      <w:bookmarkStart w:id="18" w:name="_Toc117245401"/>
+      <w:bookmarkStart w:id="22" w:name="_Toc117245401"/>
+      <w:commentRangeStart w:id="23"/>
       <w:r>
         <w:t xml:space="preserve">Grelha de </w:t>
       </w:r>
       <w:r>
         <w:t>autoavaliação</w:t>
       </w:r>
-      <w:bookmarkEnd w:id="18"/>
+      <w:bookmarkEnd w:id="22"/>
+      <w:commentRangeEnd w:id="23"/>
+      <w:r>
+        <w:rPr>
+          <w:rStyle w:val="Refdecomentrio"/>
+          <w:rFonts w:ascii="Arial" w:eastAsia="Times New Roman" w:hAnsi="Arial" w:cs="Times New Roman"/>
+          <w:color w:val="auto"/>
+        </w:rPr>
+        <w:commentReference w:id="23"/>
+      </w:r>
     </w:p>
     <w:p>
       <w:pPr>
@@ -8030,6 +8161,14 @@
           <w:szCs w:val="24"/>
         </w:rPr>
       </w:pPr>
+      <w:commentRangeStart w:id="24"/>
+      <w:commentRangeEnd w:id="24"/>
+      <w:r>
+        <w:rPr>
+          <w:rStyle w:val="Refdecomentrio"/>
+        </w:rPr>
+        <w:commentReference w:id="24"/>
+      </w:r>
     </w:p>
     <w:p>
       <w:pPr>
@@ -8161,10 +8300,19 @@
       <w:pPr>
         <w:pStyle w:val="Ttulo1"/>
       </w:pPr>
-      <w:r>
-        <w:lastRenderedPageBreak/>
+      <w:commentRangeStart w:id="25"/>
+      <w:r>
         <w:t>Diagramas</w:t>
       </w:r>
+      <w:commentRangeEnd w:id="25"/>
+      <w:r>
+        <w:rPr>
+          <w:rStyle w:val="Refdecomentrio"/>
+          <w:rFonts w:ascii="Arial" w:eastAsia="Times New Roman" w:hAnsi="Arial" w:cs="Times New Roman"/>
+          <w:color w:val="auto"/>
+        </w:rPr>
+        <w:commentReference w:id="25"/>
+      </w:r>
     </w:p>
     <w:p>
       <w:pPr>
@@ -8182,6 +8330,7 @@
           <w:szCs w:val="24"/>
         </w:rPr>
       </w:pPr>
+      <w:commentRangeStart w:id="26"/>
       <w:r>
         <w:rPr>
           <w:rFonts w:asciiTheme="minorHAnsi" w:hAnsiTheme="minorHAnsi" w:cstheme="minorHAnsi"/>
@@ -8215,6 +8364,13 @@
           <w:szCs w:val="24"/>
         </w:rPr>
         <w:t>:</w:t>
+      </w:r>
+      <w:commentRangeEnd w:id="26"/>
+      <w:r>
+        <w:rPr>
+          <w:rStyle w:val="Refdecomentrio"/>
+        </w:rPr>
+        <w:commentReference w:id="26"/>
       </w:r>
     </w:p>
     <w:p>
@@ -8252,7 +8408,7 @@
                     </pic:cNvPicPr>
                   </pic:nvPicPr>
                   <pic:blipFill>
-                    <a:blip r:embed="rId8" cstate="print">
+                    <a:blip r:embed="rId12" cstate="print">
                       <a:extLst>
                         <a:ext uri="{28A0092B-C50C-407E-A947-70E740481C1C}">
                           <a14:useLocalDpi xmlns:a14="http://schemas.microsoft.com/office/drawing/2010/main" val="0"/>
@@ -8293,7 +8449,7 @@
           <w:szCs w:val="24"/>
         </w:rPr>
       </w:pPr>
-      <w:bookmarkStart w:id="19" w:name="_Toc119960692"/>
+      <w:bookmarkStart w:id="27" w:name="_Toc119960692"/>
       <w:r>
         <w:t xml:space="preserve">Figura </w:t>
       </w:r>
@@ -8308,7 +8464,7 @@
       <w:r>
         <w:t xml:space="preserve"> - Diagrama de Entidade-Relação</w:t>
       </w:r>
-      <w:bookmarkEnd w:id="19"/>
+      <w:bookmarkEnd w:id="27"/>
     </w:p>
     <w:p>
       <w:pPr>
@@ -8609,16 +8765,7 @@
           <w:sz w:val="24"/>
           <w:szCs w:val="24"/>
         </w:rPr>
-        <w:t xml:space="preserve"> e Refeição – entidades que possuem dados sobre diferentes </w:t>
-      </w:r>
-      <w:r>
-        <w:rPr>
-          <w:rFonts w:asciiTheme="minorHAnsi" w:hAnsiTheme="minorHAnsi" w:cstheme="minorHAnsi"/>
-          <w:sz w:val="24"/>
-          <w:szCs w:val="24"/>
-        </w:rPr>
-        <w:lastRenderedPageBreak/>
-        <w:t>refeições e seus horários, cada ginásio define o seu plano nutricional</w:t>
+        <w:t xml:space="preserve"> e Refeição – entidades que possuem dados sobre diferentes refeições e seus horários, cada ginásio define o seu plano nutricional</w:t>
       </w:r>
     </w:p>
     <w:p>
@@ -8641,15 +8788,7 @@
           <w:sz w:val="24"/>
           <w:szCs w:val="24"/>
         </w:rPr>
-        <w:t>Plano</w:t>
-      </w:r>
-      <w:r>
-        <w:rPr>
-          <w:rFonts w:asciiTheme="minorHAnsi" w:hAnsiTheme="minorHAnsi" w:cstheme="minorHAnsi"/>
-          <w:sz w:val="24"/>
-          <w:szCs w:val="24"/>
-        </w:rPr>
-        <w:t>_Treino</w:t>
+        <w:t>Plano_Treino</w:t>
       </w:r>
       <w:proofErr w:type="spellEnd"/>
       <w:r>
@@ -8658,63 +8797,7 @@
           <w:sz w:val="24"/>
           <w:szCs w:val="24"/>
         </w:rPr>
-        <w:t xml:space="preserve"> e </w:t>
-      </w:r>
-      <w:r>
-        <w:rPr>
-          <w:rFonts w:asciiTheme="minorHAnsi" w:hAnsiTheme="minorHAnsi" w:cstheme="minorHAnsi"/>
-          <w:sz w:val="24"/>
-          <w:szCs w:val="24"/>
-        </w:rPr>
-        <w:t>Exercício</w:t>
-      </w:r>
-      <w:r>
-        <w:rPr>
-          <w:rFonts w:asciiTheme="minorHAnsi" w:hAnsiTheme="minorHAnsi" w:cstheme="minorHAnsi"/>
-          <w:sz w:val="24"/>
-          <w:szCs w:val="24"/>
-        </w:rPr>
-        <w:t xml:space="preserve"> – entidades que possuem dados sobre diferentes </w:t>
-      </w:r>
-      <w:r>
-        <w:rPr>
-          <w:rFonts w:asciiTheme="minorHAnsi" w:hAnsiTheme="minorHAnsi" w:cstheme="minorHAnsi"/>
-          <w:sz w:val="24"/>
-          <w:szCs w:val="24"/>
-        </w:rPr>
-        <w:t>exercícios</w:t>
-      </w:r>
-      <w:r>
-        <w:rPr>
-          <w:rFonts w:asciiTheme="minorHAnsi" w:hAnsiTheme="minorHAnsi" w:cstheme="minorHAnsi"/>
-          <w:sz w:val="24"/>
-          <w:szCs w:val="24"/>
-        </w:rPr>
-        <w:t xml:space="preserve"> e s</w:t>
-      </w:r>
-      <w:r>
-        <w:rPr>
-          <w:rFonts w:asciiTheme="minorHAnsi" w:hAnsiTheme="minorHAnsi" w:cstheme="minorHAnsi"/>
-          <w:sz w:val="24"/>
-          <w:szCs w:val="24"/>
-        </w:rPr>
-        <w:t>uas descrições</w:t>
-      </w:r>
-      <w:r>
-        <w:rPr>
-          <w:rFonts w:asciiTheme="minorHAnsi" w:hAnsiTheme="minorHAnsi" w:cstheme="minorHAnsi"/>
-          <w:sz w:val="24"/>
-          <w:szCs w:val="24"/>
-        </w:rPr>
-        <w:t xml:space="preserve">, cada ginásio define o seu plano </w:t>
-      </w:r>
-      <w:r>
-        <w:rPr>
-          <w:rFonts w:asciiTheme="minorHAnsi" w:hAnsiTheme="minorHAnsi" w:cstheme="minorHAnsi"/>
-          <w:sz w:val="24"/>
-          <w:szCs w:val="24"/>
-        </w:rPr>
-        <w:t>de treino</w:t>
+        <w:t xml:space="preserve"> e Exercício – entidades que possuem dados sobre diferentes exercícios e suas descrições, cada ginásio define o seu plano de treino</w:t>
       </w:r>
     </w:p>
     <w:p>
@@ -8847,8 +8930,18 @@
       <w:pPr>
         <w:pStyle w:val="Ttulo2"/>
       </w:pPr>
+      <w:commentRangeStart w:id="28"/>
       <w:r>
         <w:t>Diagrama de Casos de Uso</w:t>
+      </w:r>
+      <w:commentRangeEnd w:id="28"/>
+      <w:r>
+        <w:rPr>
+          <w:rStyle w:val="Refdecomentrio"/>
+          <w:rFonts w:ascii="Arial" w:eastAsia="Times New Roman" w:hAnsi="Arial" w:cs="Times New Roman"/>
+          <w:color w:val="auto"/>
+        </w:rPr>
+        <w:commentReference w:id="28"/>
       </w:r>
     </w:p>
     <w:p>
@@ -8947,7 +9040,7 @@
                     </pic:cNvPicPr>
                   </pic:nvPicPr>
                   <pic:blipFill>
-                    <a:blip r:embed="rId9">
+                    <a:blip r:embed="rId13">
                       <a:extLst>
                         <a:ext uri="{28A0092B-C50C-407E-A947-70E740481C1C}">
                           <a14:useLocalDpi xmlns:a14="http://schemas.microsoft.com/office/drawing/2010/main" val="0"/>
@@ -9147,7 +9240,68 @@
           <w:sz w:val="24"/>
           <w:szCs w:val="24"/>
         </w:rPr>
-        <w:t xml:space="preserve"> 1.5 Editar dados biométricos do user - O funcionário , durante um consulta , é capaz de alterar os dados do utilizador (altura, peso, massa muscular gorda/magra)</w:t>
+        <w:t xml:space="preserve"> 1.5 Editar dados biométricos do </w:t>
+      </w:r>
+      <w:proofErr w:type="spellStart"/>
+      <w:r>
+        <w:rPr>
+          <w:rFonts w:asciiTheme="minorHAnsi" w:hAnsiTheme="minorHAnsi" w:cstheme="minorHAnsi"/>
+          <w:sz w:val="24"/>
+          <w:szCs w:val="24"/>
+        </w:rPr>
+        <w:t>user</w:t>
+      </w:r>
+      <w:proofErr w:type="spellEnd"/>
+      <w:r>
+        <w:rPr>
+          <w:rFonts w:asciiTheme="minorHAnsi" w:hAnsiTheme="minorHAnsi" w:cstheme="minorHAnsi"/>
+          <w:sz w:val="24"/>
+          <w:szCs w:val="24"/>
+        </w:rPr>
+        <w:t xml:space="preserve"> - O </w:t>
+      </w:r>
+      <w:r>
+        <w:rPr>
+          <w:rFonts w:asciiTheme="minorHAnsi" w:hAnsiTheme="minorHAnsi" w:cstheme="minorHAnsi"/>
+          <w:sz w:val="24"/>
+          <w:szCs w:val="24"/>
+        </w:rPr>
+        <w:t>funcionário,</w:t>
+      </w:r>
+      <w:r>
+        <w:rPr>
+          <w:rFonts w:asciiTheme="minorHAnsi" w:hAnsiTheme="minorHAnsi" w:cstheme="minorHAnsi"/>
+          <w:sz w:val="24"/>
+          <w:szCs w:val="24"/>
+        </w:rPr>
+        <w:t xml:space="preserve"> durante um </w:t>
+      </w:r>
+      <w:proofErr w:type="gramStart"/>
+      <w:r>
+        <w:rPr>
+          <w:rFonts w:asciiTheme="minorHAnsi" w:hAnsiTheme="minorHAnsi" w:cstheme="minorHAnsi"/>
+          <w:sz w:val="24"/>
+          <w:szCs w:val="24"/>
+        </w:rPr>
+        <w:t>consulta ,</w:t>
+      </w:r>
+      <w:proofErr w:type="gramEnd"/>
+      <w:r>
+        <w:rPr>
+          <w:rFonts w:asciiTheme="minorHAnsi" w:hAnsiTheme="minorHAnsi" w:cstheme="minorHAnsi"/>
+          <w:sz w:val="24"/>
+          <w:szCs w:val="24"/>
+        </w:rPr>
+        <w:t xml:space="preserve"> </w:t>
+      </w:r>
+      <w:r>
+        <w:rPr>
+          <w:rFonts w:asciiTheme="minorHAnsi" w:hAnsiTheme="minorHAnsi" w:cstheme="minorHAnsi"/>
+          <w:sz w:val="24"/>
+          <w:szCs w:val="24"/>
+        </w:rPr>
+        <w:lastRenderedPageBreak/>
+        <w:t>é capaz de alterar os dados do utilizador (altura, peso, massa muscular gorda/magra)</w:t>
       </w:r>
     </w:p>
     <w:p>
@@ -9202,7 +9356,6 @@
           <w:sz w:val="24"/>
           <w:szCs w:val="24"/>
         </w:rPr>
-        <w:lastRenderedPageBreak/>
         <w:t>CdU</w:t>
       </w:r>
       <w:proofErr w:type="spellEnd"/>
@@ -9286,7 +9439,7 @@
                     </pic:cNvPicPr>
                   </pic:nvPicPr>
                   <pic:blipFill>
-                    <a:blip r:embed="rId10">
+                    <a:blip r:embed="rId14">
                       <a:extLst>
                         <a:ext uri="{28A0092B-C50C-407E-A947-70E740481C1C}">
                           <a14:useLocalDpi xmlns:a14="http://schemas.microsoft.com/office/drawing/2010/main" val="0"/>
@@ -9531,7 +9684,7 @@
                     </pic:cNvPicPr>
                   </pic:nvPicPr>
                   <pic:blipFill>
-                    <a:blip r:embed="rId11">
+                    <a:blip r:embed="rId15">
                       <a:extLst>
                         <a:ext uri="{28A0092B-C50C-407E-A947-70E740481C1C}">
                           <a14:useLocalDpi xmlns:a14="http://schemas.microsoft.com/office/drawing/2010/main" val="0"/>
@@ -9657,7 +9810,25 @@
           <w:sz w:val="24"/>
           <w:szCs w:val="24"/>
         </w:rPr>
-        <w:t xml:space="preserve"> 3.2 Visualização lotação - O utilizador poderá através da pagina inicial visualizar a lotação atual do ginásio;</w:t>
+        <w:t xml:space="preserve"> 3.2 Visualização lotação - O utilizador poderá através da </w:t>
+      </w:r>
+      <w:proofErr w:type="gramStart"/>
+      <w:r>
+        <w:rPr>
+          <w:rFonts w:asciiTheme="minorHAnsi" w:hAnsiTheme="minorHAnsi" w:cstheme="minorHAnsi"/>
+          <w:sz w:val="24"/>
+          <w:szCs w:val="24"/>
+        </w:rPr>
+        <w:t>pagina</w:t>
+      </w:r>
+      <w:proofErr w:type="gramEnd"/>
+      <w:r>
+        <w:rPr>
+          <w:rFonts w:asciiTheme="minorHAnsi" w:hAnsiTheme="minorHAnsi" w:cstheme="minorHAnsi"/>
+          <w:sz w:val="24"/>
+          <w:szCs w:val="24"/>
+        </w:rPr>
+        <w:t xml:space="preserve"> inicial visualizar a lotação atual do ginásio;</w:t>
       </w:r>
     </w:p>
     <w:p>
@@ -10114,7 +10285,7 @@
                     </pic:cNvPicPr>
                   </pic:nvPicPr>
                   <pic:blipFill>
-                    <a:blip r:embed="rId12">
+                    <a:blip r:embed="rId16">
                       <a:extLst>
                         <a:ext uri="{28A0092B-C50C-407E-A947-70E740481C1C}">
                           <a14:useLocalDpi xmlns:a14="http://schemas.microsoft.com/office/drawing/2010/main" val="0"/>
@@ -10285,7 +10456,43 @@
           <w:sz w:val="24"/>
           <w:szCs w:val="24"/>
         </w:rPr>
-        <w:t xml:space="preserve"> - O funcionário poderá monitorizar todas as entradas e saídas do ginásio desde o inicio da sua existência.</w:t>
+        <w:t xml:space="preserve"> - O funcionário poderá monitorizar todas as entradas e saídas do ginásio desde o </w:t>
+      </w:r>
+      <w:r>
+        <w:rPr>
+          <w:rFonts w:asciiTheme="minorHAnsi" w:hAnsiTheme="minorHAnsi" w:cstheme="minorHAnsi"/>
+          <w:sz w:val="24"/>
+          <w:szCs w:val="24"/>
+        </w:rPr>
+        <w:t>início</w:t>
+      </w:r>
+      <w:r>
+        <w:rPr>
+          <w:rFonts w:asciiTheme="minorHAnsi" w:hAnsiTheme="minorHAnsi" w:cstheme="minorHAnsi"/>
+          <w:sz w:val="24"/>
+          <w:szCs w:val="24"/>
+        </w:rPr>
+        <w:t xml:space="preserve"> da sua existência.</w:t>
+      </w:r>
+    </w:p>
+    <w:p>
+      <w:pPr>
+        <w:widowControl/>
+        <w:spacing w:after="160" w:line="259" w:lineRule="auto"/>
+        <w:jc w:val="left"/>
+        <w:rPr>
+          <w:rFonts w:asciiTheme="minorHAnsi" w:hAnsiTheme="minorHAnsi" w:cstheme="minorHAnsi"/>
+          <w:sz w:val="24"/>
+          <w:szCs w:val="24"/>
+        </w:rPr>
+      </w:pPr>
+      <w:r>
+        <w:rPr>
+          <w:rFonts w:asciiTheme="minorHAnsi" w:hAnsiTheme="minorHAnsi" w:cstheme="minorHAnsi"/>
+          <w:sz w:val="24"/>
+          <w:szCs w:val="24"/>
+        </w:rPr>
+        <w:br w:type="page"/>
       </w:r>
     </w:p>
     <w:p>
@@ -10298,9 +10505,64 @@
           <w:szCs w:val="24"/>
         </w:rPr>
       </w:pPr>
+      <w:commentRangeStart w:id="29"/>
+      <w:r>
+        <w:rPr>
+          <w:rFonts w:asciiTheme="minorHAnsi" w:hAnsiTheme="minorHAnsi" w:cstheme="minorHAnsi"/>
+          <w:sz w:val="24"/>
+          <w:szCs w:val="24"/>
+        </w:rPr>
+        <w:lastRenderedPageBreak/>
+        <w:t>Conclusão</w:t>
+      </w:r>
+    </w:p>
+    <w:p>
+      <w:pPr>
+        <w:pStyle w:val="PargrafodaLista"/>
+        <w:jc w:val="left"/>
+        <w:rPr>
+          <w:rFonts w:asciiTheme="minorHAnsi" w:hAnsiTheme="minorHAnsi" w:cstheme="minorHAnsi"/>
+          <w:sz w:val="24"/>
+          <w:szCs w:val="24"/>
+        </w:rPr>
+      </w:pPr>
+      <w:r>
+        <w:rPr>
+          <w:rFonts w:asciiTheme="minorHAnsi" w:hAnsiTheme="minorHAnsi" w:cstheme="minorHAnsi"/>
+          <w:sz w:val="24"/>
+          <w:szCs w:val="24"/>
+        </w:rPr>
+        <w:t xml:space="preserve">Assinaturas </w:t>
+      </w:r>
+    </w:p>
+    <w:p>
+      <w:pPr>
+        <w:pStyle w:val="PargrafodaLista"/>
+        <w:jc w:val="left"/>
+        <w:rPr>
+          <w:rFonts w:asciiTheme="minorHAnsi" w:hAnsiTheme="minorHAnsi" w:cstheme="minorHAnsi"/>
+          <w:sz w:val="24"/>
+          <w:szCs w:val="24"/>
+        </w:rPr>
+      </w:pPr>
+      <w:r>
+        <w:rPr>
+          <w:rFonts w:asciiTheme="minorHAnsi" w:hAnsiTheme="minorHAnsi" w:cstheme="minorHAnsi"/>
+          <w:sz w:val="24"/>
+          <w:szCs w:val="24"/>
+        </w:rPr>
+        <w:t>Webgrafia</w:t>
+      </w:r>
+      <w:commentRangeEnd w:id="29"/>
+      <w:r>
+        <w:rPr>
+          <w:rStyle w:val="Refdecomentrio"/>
+        </w:rPr>
+        <w:commentReference w:id="29"/>
+      </w:r>
     </w:p>
     <w:sectPr>
-      <w:headerReference w:type="default" r:id="rId13"/>
+      <w:headerReference w:type="default" r:id="rId17"/>
       <w:pgSz w:w="11906" w:h="16838"/>
       <w:pgMar w:top="1417" w:right="1701" w:bottom="1417" w:left="1701" w:header="708" w:footer="708" w:gutter="0"/>
       <w:cols w:space="708"/>
@@ -10308,6 +10570,271 @@
     </w:sectPr>
   </w:body>
 </w:document>
+</file>
+
+<file path=word/comments.xml><?xml version="1.0" encoding="utf-8"?>
+<w:comments xmlns:wpc="http://schemas.microsoft.com/office/word/2010/wordprocessingCanvas" xmlns:cx="http://schemas.microsoft.com/office/drawing/2014/chartex" xmlns:cx1="http://schemas.microsoft.com/office/drawing/2015/9/8/chartex" xmlns:cx2="http://schemas.microsoft.com/office/drawing/2015/10/21/chartex" xmlns:cx3="http://schemas.microsoft.com/office/drawing/2016/5/9/chartex" xmlns:cx4="http://schemas.microsoft.com/office/drawing/2016/5/10/chartex" xmlns:cx5="http://schemas.microsoft.com/office/drawing/2016/5/11/chartex" xmlns:cx6="http://schemas.microsoft.com/office/drawing/2016/5/12/chartex" xmlns:cx7="http://schemas.microsoft.com/office/drawing/2016/5/13/chartex" xmlns:cx8="http://schemas.microsoft.com/office/drawing/2016/5/14/chartex" xmlns:mc="http://schemas.openxmlformats.org/markup-compatibility/2006" xmlns:aink="http://schemas.microsoft.com/office/drawing/2016/ink" xmlns:am3d="http://schemas.microsoft.com/office/drawing/2017/model3d" xmlns:o="urn:schemas-microsoft-com:office:office" xmlns:oel="http://schemas.microsoft.com/office/2019/extlst" xmlns:r="http://schemas.openxmlformats.org/officeDocument/2006/relationships" xmlns:m="http://schemas.openxmlformats.org/officeDocument/2006/math" xmlns:v="urn:schemas-microsoft-com:vml" xmlns:wp14="http://schemas.microsoft.com/office/word/2010/wordprocessingDrawing" xmlns:wp="http://schemas.openxmlformats.org/drawingml/2006/wordprocessingDrawing" xmlns:w10="urn:schemas-microsoft-com:office:word" xmlns:w="http://schemas.openxmlformats.org/wordprocessingml/2006/main" xmlns:w14="http://schemas.microsoft.com/office/word/2010/wordml" xmlns:w15="http://schemas.microsoft.com/office/word/2012/wordml" xmlns:w16cex="http://schemas.microsoft.com/office/word/2018/wordml/cex" xmlns:w16cid="http://schemas.microsoft.com/office/word/2016/wordml/cid" xmlns:w16="http://schemas.microsoft.com/office/word/2018/wordml" xmlns:w16sdtdh="http://schemas.microsoft.com/office/word/2020/wordml/sdtdatahash" xmlns:w16se="http://schemas.microsoft.com/office/word/2015/wordml/symex" xmlns:wpg="http://schemas.microsoft.com/office/word/2010/wordprocessingGroup" xmlns:wpi="http://schemas.microsoft.com/office/word/2010/wordprocessingInk" xmlns:wne="http://schemas.microsoft.com/office/word/2006/wordml" xmlns:wps="http://schemas.microsoft.com/office/word/2010/wordprocessingShape" mc:Ignorable="w14 w15 w16se w16cid w16 w16cex w16sdtdh wp14">
+  <w:comment w:id="0" w:author="Gonçalo Moreira da Cunha" w:date="2022-11-28T21:55:00Z" w:initials="GMdC">
+    <w:p>
+      <w:pPr>
+        <w:pStyle w:val="Textodecomentrio"/>
+        <w:jc w:val="left"/>
+      </w:pPr>
+      <w:r>
+        <w:rPr>
+          <w:rStyle w:val="Refdecomentrio"/>
+        </w:rPr>
+        <w:annotationRef/>
+      </w:r>
+      <w:r>
+        <w:t>Alterar o nome da entrega para Trabalho prático 2</w:t>
+      </w:r>
+    </w:p>
+  </w:comment>
+  <w:comment w:id="1" w:author="Gonçalo Moreira da Cunha" w:date="2022-11-28T21:55:00Z" w:initials="GMdC">
+    <w:p>
+      <w:pPr>
+        <w:pStyle w:val="Textodecomentrio"/>
+        <w:jc w:val="left"/>
+      </w:pPr>
+      <w:r>
+        <w:rPr>
+          <w:rStyle w:val="Refdecomentrio"/>
+        </w:rPr>
+        <w:annotationRef/>
+      </w:r>
+      <w:r>
+        <w:t>Alterar data de entrega</w:t>
+      </w:r>
+    </w:p>
+  </w:comment>
+  <w:comment w:id="3" w:author="Gonçalo Moreira da Cunha" w:date="2022-11-28T21:56:00Z" w:initials="GMdC">
+    <w:p>
+      <w:pPr>
+        <w:pStyle w:val="Textodecomentrio"/>
+        <w:jc w:val="left"/>
+      </w:pPr>
+      <w:r>
+        <w:rPr>
+          <w:rStyle w:val="Refdecomentrio"/>
+        </w:rPr>
+        <w:annotationRef/>
+      </w:r>
+      <w:r>
+        <w:t>Remover um dos títulos relativos ao índice</w:t>
+      </w:r>
+      <w:r>
+        <w:br/>
+      </w:r>
+      <w:r>
+        <w:br/>
+        <w:t>Mencionar os índices de figuras e tabelas no índice principal</w:t>
+      </w:r>
+    </w:p>
+    <w:p>
+      <w:pPr>
+        <w:pStyle w:val="Textodecomentrio"/>
+        <w:jc w:val="left"/>
+      </w:pPr>
+    </w:p>
+    <w:p>
+      <w:pPr>
+        <w:pStyle w:val="Textodecomentrio"/>
+        <w:jc w:val="left"/>
+      </w:pPr>
+      <w:r>
+        <w:t xml:space="preserve">Numerar os subtítulos </w:t>
+      </w:r>
+    </w:p>
+    <w:p>
+      <w:pPr>
+        <w:pStyle w:val="Textodecomentrio"/>
+        <w:jc w:val="left"/>
+      </w:pPr>
+    </w:p>
+  </w:comment>
+  <w:comment w:id="21" w:author="Gonçalo Moreira da Cunha" w:date="2022-11-28T22:02:00Z" w:initials="GMdC">
+    <w:p>
+      <w:pPr>
+        <w:pStyle w:val="Textodecomentrio"/>
+        <w:jc w:val="left"/>
+      </w:pPr>
+      <w:r>
+        <w:rPr>
+          <w:rStyle w:val="Refdecomentrio"/>
+        </w:rPr>
+        <w:annotationRef/>
+      </w:r>
+      <w:r>
+        <w:t>Colocar modelo Gant</w:t>
+      </w:r>
+    </w:p>
+  </w:comment>
+  <w:comment w:id="23" w:author="Gonçalo Moreira da Cunha" w:date="2022-11-28T22:01:00Z" w:initials="GMdC">
+    <w:p>
+      <w:pPr>
+        <w:pStyle w:val="Textodecomentrio"/>
+        <w:jc w:val="left"/>
+      </w:pPr>
+      <w:r>
+        <w:rPr>
+          <w:rStyle w:val="Refdecomentrio"/>
+        </w:rPr>
+        <w:annotationRef/>
+      </w:r>
+      <w:r>
+        <w:t>Mencionar que está num ficheiro externo</w:t>
+      </w:r>
+    </w:p>
+  </w:comment>
+  <w:comment w:id="24" w:author="Gonçalo Moreira da Cunha" w:date="2022-11-28T22:02:00Z" w:initials="GMdC">
+    <w:p>
+      <w:pPr>
+        <w:pStyle w:val="Textodecomentrio"/>
+        <w:jc w:val="left"/>
+      </w:pPr>
+      <w:r>
+        <w:rPr>
+          <w:rStyle w:val="Refdecomentrio"/>
+        </w:rPr>
+        <w:annotationRef/>
+      </w:r>
+      <w:r>
+        <w:t>Inserir atas ao longo da entrega</w:t>
+      </w:r>
+    </w:p>
+  </w:comment>
+  <w:comment w:id="25" w:author="Gonçalo Moreira da Cunha" w:date="2022-11-28T22:05:00Z" w:initials="GMdC">
+    <w:p>
+      <w:pPr>
+        <w:pStyle w:val="Textodecomentrio"/>
+        <w:jc w:val="left"/>
+      </w:pPr>
+      <w:r>
+        <w:rPr>
+          <w:rStyle w:val="Refdecomentrio"/>
+        </w:rPr>
+        <w:annotationRef/>
+      </w:r>
+      <w:r>
+        <w:t>Numerar diagramas no índice conforme o tipo de diagramas</w:t>
+      </w:r>
+    </w:p>
+  </w:comment>
+  <w:comment w:id="26" w:author="Gonçalo Moreira da Cunha" w:date="2022-11-28T21:57:00Z" w:initials="GMdC">
+    <w:p>
+      <w:pPr>
+        <w:pStyle w:val="Textodecomentrio"/>
+        <w:jc w:val="left"/>
+      </w:pPr>
+      <w:r>
+        <w:rPr>
+          <w:rStyle w:val="Refdecomentrio"/>
+        </w:rPr>
+        <w:annotationRef/>
+      </w:r>
+      <w:r>
+        <w:t>Fazer referência às figuras utilizadas</w:t>
+      </w:r>
+      <w:r>
+        <w:br/>
+      </w:r>
+      <w:r>
+        <w:br/>
+        <w:t>Com contexto breve sobre a imagem</w:t>
+      </w:r>
+    </w:p>
+  </w:comment>
+  <w:comment w:id="28" w:author="Gonçalo Moreira da Cunha" w:date="2022-11-28T22:00:00Z" w:initials="GMdC">
+    <w:p>
+      <w:pPr>
+        <w:pStyle w:val="Textodecomentrio"/>
+        <w:jc w:val="left"/>
+      </w:pPr>
+      <w:r>
+        <w:rPr>
+          <w:rStyle w:val="Refdecomentrio"/>
+        </w:rPr>
+        <w:annotationRef/>
+      </w:r>
+      <w:r>
+        <w:t>Fazer referencia à imagem</w:t>
+      </w:r>
+      <w:r>
+        <w:br/>
+      </w:r>
+      <w:r>
+        <w:br/>
+      </w:r>
+      <w:r>
+        <w:br/>
+        <w:t xml:space="preserve">Retirar "fundo" das imagens da próxima vez </w:t>
+      </w:r>
+    </w:p>
+  </w:comment>
+  <w:comment w:id="29" w:author="Gonçalo Moreira da Cunha" w:date="2022-11-28T22:04:00Z" w:initials="GMdC">
+    <w:p>
+      <w:pPr>
+        <w:pStyle w:val="Textodecomentrio"/>
+        <w:jc w:val="left"/>
+      </w:pPr>
+      <w:r>
+        <w:rPr>
+          <w:rStyle w:val="Refdecomentrio"/>
+        </w:rPr>
+        <w:annotationRef/>
+      </w:r>
+      <w:r>
+        <w:t xml:space="preserve">Inserir e abordar de forma breve os tópicos </w:t>
+      </w:r>
+    </w:p>
+  </w:comment>
+</w:comments>
+</file>
+
+<file path=word/commentsExtended.xml><?xml version="1.0" encoding="utf-8"?>
+<w15:commentsEx xmlns:wpc="http://schemas.microsoft.com/office/word/2010/wordprocessingCanvas" xmlns:cx="http://schemas.microsoft.com/office/drawing/2014/chartex" xmlns:cx1="http://schemas.microsoft.com/office/drawing/2015/9/8/chartex" xmlns:cx2="http://schemas.microsoft.com/office/drawing/2015/10/21/chartex" xmlns:cx3="http://schemas.microsoft.com/office/drawing/2016/5/9/chartex" xmlns:cx4="http://schemas.microsoft.com/office/drawing/2016/5/10/chartex" xmlns:cx5="http://schemas.microsoft.com/office/drawing/2016/5/11/chartex" xmlns:cx6="http://schemas.microsoft.com/office/drawing/2016/5/12/chartex" xmlns:cx7="http://schemas.microsoft.com/office/drawing/2016/5/13/chartex" xmlns:cx8="http://schemas.microsoft.com/office/drawing/2016/5/14/chartex" xmlns:mc="http://schemas.openxmlformats.org/markup-compatibility/2006" xmlns:aink="http://schemas.microsoft.com/office/drawing/2016/ink" xmlns:am3d="http://schemas.microsoft.com/office/drawing/2017/model3d" xmlns:o="urn:schemas-microsoft-com:office:office" xmlns:oel="http://schemas.microsoft.com/office/2019/extlst" xmlns:r="http://schemas.openxmlformats.org/officeDocument/2006/relationships" xmlns:m="http://schemas.openxmlformats.org/officeDocument/2006/math" xmlns:v="urn:schemas-microsoft-com:vml" xmlns:wp14="http://schemas.microsoft.com/office/word/2010/wordprocessingDrawing" xmlns:wp="http://schemas.openxmlformats.org/drawingml/2006/wordprocessingDrawing" xmlns:w10="urn:schemas-microsoft-com:office:word" xmlns:w="http://schemas.openxmlformats.org/wordprocessingml/2006/main" xmlns:w14="http://schemas.microsoft.com/office/word/2010/wordml" xmlns:w15="http://schemas.microsoft.com/office/word/2012/wordml" xmlns:w16cex="http://schemas.microsoft.com/office/word/2018/wordml/cex" xmlns:w16cid="http://schemas.microsoft.com/office/word/2016/wordml/cid" xmlns:w16="http://schemas.microsoft.com/office/word/2018/wordml" xmlns:w16sdtdh="http://schemas.microsoft.com/office/word/2020/wordml/sdtdatahash" xmlns:w16se="http://schemas.microsoft.com/office/word/2015/wordml/symex" xmlns:wpg="http://schemas.microsoft.com/office/word/2010/wordprocessingGroup" xmlns:wpi="http://schemas.microsoft.com/office/word/2010/wordprocessingInk" xmlns:wne="http://schemas.microsoft.com/office/word/2006/wordml" xmlns:wps="http://schemas.microsoft.com/office/word/2010/wordprocessingShape" mc:Ignorable="w14 w15 w16se w16cid w16 w16cex w16sdtdh wp14">
+  <w15:commentEx w15:paraId="43B26BE9" w15:done="0"/>
+  <w15:commentEx w15:paraId="257C89A0" w15:done="0"/>
+  <w15:commentEx w15:paraId="26FDB32B" w15:done="0"/>
+  <w15:commentEx w15:paraId="72A92159" w15:done="0"/>
+  <w15:commentEx w15:paraId="49216C79" w15:done="0"/>
+  <w15:commentEx w15:paraId="2324F913" w15:done="0"/>
+  <w15:commentEx w15:paraId="0A56CB84" w15:done="0"/>
+  <w15:commentEx w15:paraId="3F2889E5" w15:done="0"/>
+  <w15:commentEx w15:paraId="64F40E9A" w15:done="0"/>
+  <w15:commentEx w15:paraId="3165E4A5" w15:done="0"/>
+</w15:commentsEx>
+</file>
+
+<file path=word/commentsExtensible.xml><?xml version="1.0" encoding="utf-8"?>
+<w16cex:commentsExtensible xmlns:wpc="http://schemas.microsoft.com/office/word/2010/wordprocessingCanvas" xmlns:cx="http://schemas.microsoft.com/office/drawing/2014/chartex" xmlns:cx1="http://schemas.microsoft.com/office/drawing/2015/9/8/chartex" xmlns:cx2="http://schemas.microsoft.com/office/drawing/2015/10/21/chartex" xmlns:cx3="http://schemas.microsoft.com/office/drawing/2016/5/9/chartex" xmlns:cx4="http://schemas.microsoft.com/office/drawing/2016/5/10/chartex" xmlns:cx5="http://schemas.microsoft.com/office/drawing/2016/5/11/chartex" xmlns:cx6="http://schemas.microsoft.com/office/drawing/2016/5/12/chartex" xmlns:cx7="http://schemas.microsoft.com/office/drawing/2016/5/13/chartex" xmlns:cx8="http://schemas.microsoft.com/office/drawing/2016/5/14/chartex" xmlns:mc="http://schemas.openxmlformats.org/markup-compatibility/2006" xmlns:aink="http://schemas.microsoft.com/office/drawing/2016/ink" xmlns:am3d="http://schemas.microsoft.com/office/drawing/2017/model3d" xmlns:o="urn:schemas-microsoft-com:office:office" xmlns:oel="http://schemas.microsoft.com/office/2019/extlst" xmlns:r="http://schemas.openxmlformats.org/officeDocument/2006/relationships" xmlns:m="http://schemas.openxmlformats.org/officeDocument/2006/math" xmlns:v="urn:schemas-microsoft-com:vml" xmlns:wp14="http://schemas.microsoft.com/office/word/2010/wordprocessingDrawing" xmlns:wp="http://schemas.openxmlformats.org/drawingml/2006/wordprocessingDrawing" xmlns:w10="urn:schemas-microsoft-com:office:word" xmlns:w="http://schemas.openxmlformats.org/wordprocessingml/2006/main" xmlns:w14="http://schemas.microsoft.com/office/word/2010/wordml" xmlns:w15="http://schemas.microsoft.com/office/word/2012/wordml" xmlns:w16cex="http://schemas.microsoft.com/office/word/2018/wordml/cex" xmlns:w16cid="http://schemas.microsoft.com/office/word/2016/wordml/cid" xmlns:w16="http://schemas.microsoft.com/office/word/2018/wordml" xmlns:w16sdtdh="http://schemas.microsoft.com/office/word/2020/wordml/sdtdatahash" xmlns:w16se="http://schemas.microsoft.com/office/word/2015/wordml/symex" xmlns:wpg="http://schemas.microsoft.com/office/word/2010/wordprocessingGroup" xmlns:wpi="http://schemas.microsoft.com/office/word/2010/wordprocessingInk" xmlns:wne="http://schemas.microsoft.com/office/word/2006/wordml" xmlns:wps="http://schemas.microsoft.com/office/word/2010/wordprocessingShape" mc:Ignorable="w14 w15 w16se w16cid w16 w16cex w16sdtdh wp14">
+  <w16cex:commentExtensible w16cex:durableId="272FACB4" w16cex:dateUtc="2022-11-28T21:55:00Z"/>
+  <w16cex:commentExtensible w16cex:durableId="272FACBC" w16cex:dateUtc="2022-11-28T21:55:00Z"/>
+  <w16cex:commentExtensible w16cex:durableId="272FAD16" w16cex:dateUtc="2022-11-28T21:56:00Z"/>
+  <w16cex:commentExtensible w16cex:durableId="272FAE70" w16cex:dateUtc="2022-11-28T22:02:00Z"/>
+  <w16cex:commentExtensible w16cex:durableId="272FAE26" w16cex:dateUtc="2022-11-28T22:01:00Z"/>
+  <w16cex:commentExtensible w16cex:durableId="272FAE5D" w16cex:dateUtc="2022-11-28T22:02:00Z"/>
+  <w16cex:commentExtensible w16cex:durableId="272FAF3C" w16cex:dateUtc="2022-11-28T22:05:00Z"/>
+  <w16cex:commentExtensible w16cex:durableId="272FAD4D" w16cex:dateUtc="2022-11-28T21:57:00Z"/>
+  <w16cex:commentExtensible w16cex:durableId="272FAE13" w16cex:dateUtc="2022-11-28T22:00:00Z"/>
+  <w16cex:commentExtensible w16cex:durableId="272FAEE4" w16cex:dateUtc="2022-11-28T22:04:00Z"/>
+</w16cex:commentsExtensible>
+</file>
+
+<file path=word/commentsIds.xml><?xml version="1.0" encoding="utf-8"?>
+<w16cid:commentsIds xmlns:wpc="http://schemas.microsoft.com/office/word/2010/wordprocessingCanvas" xmlns:cx="http://schemas.microsoft.com/office/drawing/2014/chartex" xmlns:cx1="http://schemas.microsoft.com/office/drawing/2015/9/8/chartex" xmlns:cx2="http://schemas.microsoft.com/office/drawing/2015/10/21/chartex" xmlns:cx3="http://schemas.microsoft.com/office/drawing/2016/5/9/chartex" xmlns:cx4="http://schemas.microsoft.com/office/drawing/2016/5/10/chartex" xmlns:cx5="http://schemas.microsoft.com/office/drawing/2016/5/11/chartex" xmlns:cx6="http://schemas.microsoft.com/office/drawing/2016/5/12/chartex" xmlns:cx7="http://schemas.microsoft.com/office/drawing/2016/5/13/chartex" xmlns:cx8="http://schemas.microsoft.com/office/drawing/2016/5/14/chartex" xmlns:mc="http://schemas.openxmlformats.org/markup-compatibility/2006" xmlns:aink="http://schemas.microsoft.com/office/drawing/2016/ink" xmlns:am3d="http://schemas.microsoft.com/office/drawing/2017/model3d" xmlns:o="urn:schemas-microsoft-com:office:office" xmlns:oel="http://schemas.microsoft.com/office/2019/extlst" xmlns:r="http://schemas.openxmlformats.org/officeDocument/2006/relationships" xmlns:m="http://schemas.openxmlformats.org/officeDocument/2006/math" xmlns:v="urn:schemas-microsoft-com:vml" xmlns:wp14="http://schemas.microsoft.com/office/word/2010/wordprocessingDrawing" xmlns:wp="http://schemas.openxmlformats.org/drawingml/2006/wordprocessingDrawing" xmlns:w10="urn:schemas-microsoft-com:office:word" xmlns:w="http://schemas.openxmlformats.org/wordprocessingml/2006/main" xmlns:w14="http://schemas.microsoft.com/office/word/2010/wordml" xmlns:w15="http://schemas.microsoft.com/office/word/2012/wordml" xmlns:w16cex="http://schemas.microsoft.com/office/word/2018/wordml/cex" xmlns:w16cid="http://schemas.microsoft.com/office/word/2016/wordml/cid" xmlns:w16="http://schemas.microsoft.com/office/word/2018/wordml" xmlns:w16sdtdh="http://schemas.microsoft.com/office/word/2020/wordml/sdtdatahash" xmlns:w16se="http://schemas.microsoft.com/office/word/2015/wordml/symex" xmlns:wpg="http://schemas.microsoft.com/office/word/2010/wordprocessingGroup" xmlns:wpi="http://schemas.microsoft.com/office/word/2010/wordprocessingInk" xmlns:wne="http://schemas.microsoft.com/office/word/2006/wordml" xmlns:wps="http://schemas.microsoft.com/office/word/2010/wordprocessingShape" mc:Ignorable="w14 w15 w16se w16cid w16 w16cex w16sdtdh wp14">
+  <w16cid:commentId w16cid:paraId="43B26BE9" w16cid:durableId="272FACB4"/>
+  <w16cid:commentId w16cid:paraId="257C89A0" w16cid:durableId="272FACBC"/>
+  <w16cid:commentId w16cid:paraId="26FDB32B" w16cid:durableId="272FAD16"/>
+  <w16cid:commentId w16cid:paraId="72A92159" w16cid:durableId="272FAE70"/>
+  <w16cid:commentId w16cid:paraId="49216C79" w16cid:durableId="272FAE26"/>
+  <w16cid:commentId w16cid:paraId="2324F913" w16cid:durableId="272FAE5D"/>
+  <w16cid:commentId w16cid:paraId="0A56CB84" w16cid:durableId="272FAF3C"/>
+  <w16cid:commentId w16cid:paraId="3F2889E5" w16cid:durableId="272FAD4D"/>
+  <w16cid:commentId w16cid:paraId="64F40E9A" w16cid:durableId="272FAE13"/>
+  <w16cid:commentId w16cid:paraId="3165E4A5" w16cid:durableId="272FAEE4"/>
+</w16cid:commentsIds>
 </file>
 
 <file path=word/endnotes.xml><?xml version="1.0" encoding="utf-8"?>
@@ -13545,6 +14072,14 @@
     <w:abstractNumId w:val="21"/>
   </w:num>
 </w:numbering>
+</file>
+
+<file path=word/people.xml><?xml version="1.0" encoding="utf-8"?>
+<w15:people xmlns:wpc="http://schemas.microsoft.com/office/word/2010/wordprocessingCanvas" xmlns:cx="http://schemas.microsoft.com/office/drawing/2014/chartex" xmlns:cx1="http://schemas.microsoft.com/office/drawing/2015/9/8/chartex" xmlns:cx2="http://schemas.microsoft.com/office/drawing/2015/10/21/chartex" xmlns:cx3="http://schemas.microsoft.com/office/drawing/2016/5/9/chartex" xmlns:cx4="http://schemas.microsoft.com/office/drawing/2016/5/10/chartex" xmlns:cx5="http://schemas.microsoft.com/office/drawing/2016/5/11/chartex" xmlns:cx6="http://schemas.microsoft.com/office/drawing/2016/5/12/chartex" xmlns:cx7="http://schemas.microsoft.com/office/drawing/2016/5/13/chartex" xmlns:cx8="http://schemas.microsoft.com/office/drawing/2016/5/14/chartex" xmlns:mc="http://schemas.openxmlformats.org/markup-compatibility/2006" xmlns:aink="http://schemas.microsoft.com/office/drawing/2016/ink" xmlns:am3d="http://schemas.microsoft.com/office/drawing/2017/model3d" xmlns:o="urn:schemas-microsoft-com:office:office" xmlns:oel="http://schemas.microsoft.com/office/2019/extlst" xmlns:r="http://schemas.openxmlformats.org/officeDocument/2006/relationships" xmlns:m="http://schemas.openxmlformats.org/officeDocument/2006/math" xmlns:v="urn:schemas-microsoft-com:vml" xmlns:wp14="http://schemas.microsoft.com/office/word/2010/wordprocessingDrawing" xmlns:wp="http://schemas.openxmlformats.org/drawingml/2006/wordprocessingDrawing" xmlns:w10="urn:schemas-microsoft-com:office:word" xmlns:w="http://schemas.openxmlformats.org/wordprocessingml/2006/main" xmlns:w14="http://schemas.microsoft.com/office/word/2010/wordml" xmlns:w15="http://schemas.microsoft.com/office/word/2012/wordml" xmlns:w16cex="http://schemas.microsoft.com/office/word/2018/wordml/cex" xmlns:w16cid="http://schemas.microsoft.com/office/word/2016/wordml/cid" xmlns:w16="http://schemas.microsoft.com/office/word/2018/wordml" xmlns:w16sdtdh="http://schemas.microsoft.com/office/word/2020/wordml/sdtdatahash" xmlns:w16se="http://schemas.microsoft.com/office/word/2015/wordml/symex" xmlns:wpg="http://schemas.microsoft.com/office/word/2010/wordprocessingGroup" xmlns:wpi="http://schemas.microsoft.com/office/word/2010/wordprocessingInk" xmlns:wne="http://schemas.microsoft.com/office/word/2006/wordml" xmlns:wps="http://schemas.microsoft.com/office/word/2010/wordprocessingShape" mc:Ignorable="w14 w15 w16se w16cid w16 w16cex w16sdtdh wp14">
+  <w15:person w15:author="Gonçalo Moreira da Cunha">
+    <w15:presenceInfo w15:providerId="AD" w15:userId="S::a21145@alunos.ipca.pt::69799450-14f3-4021-a9f6-2420098110d5"/>
+  </w15:person>
+</w15:people>
 </file>
 
 <file path=word/styles.xml><?xml version="1.0" encoding="utf-8"?>
@@ -14025,6 +14560,7 @@
   <w:style w:type="character" w:default="1" w:styleId="Tipodeletrapredefinidodopargrafo">
     <w:name w:val="Default Paragraph Font"/>
     <w:uiPriority w:val="1"/>
+    <w:semiHidden/>
     <w:unhideWhenUsed/>
   </w:style>
   <w:style w:type="table" w:default="1" w:styleId="Tabelanormal">
@@ -14278,6 +14814,67 @@
     <w:uiPriority w:val="99"/>
     <w:unhideWhenUsed/>
     <w:rsid w:val="008408A0"/>
+  </w:style>
+  <w:style w:type="character" w:styleId="Refdecomentrio">
+    <w:name w:val="annotation reference"/>
+    <w:basedOn w:val="Tipodeletrapredefinidodopargrafo"/>
+    <w:uiPriority w:val="99"/>
+    <w:semiHidden/>
+    <w:unhideWhenUsed/>
+    <w:rsid w:val="002E53D0"/>
+    <w:rPr>
+      <w:sz w:val="16"/>
+      <w:szCs w:val="16"/>
+    </w:rPr>
+  </w:style>
+  <w:style w:type="paragraph" w:styleId="Textodecomentrio">
+    <w:name w:val="annotation text"/>
+    <w:basedOn w:val="Normal"/>
+    <w:link w:val="TextodecomentrioCarter"/>
+    <w:uiPriority w:val="99"/>
+    <w:unhideWhenUsed/>
+    <w:rsid w:val="002E53D0"/>
+  </w:style>
+  <w:style w:type="character" w:customStyle="1" w:styleId="TextodecomentrioCarter">
+    <w:name w:val="Texto de comentário Caráter"/>
+    <w:basedOn w:val="Tipodeletrapredefinidodopargrafo"/>
+    <w:link w:val="Textodecomentrio"/>
+    <w:uiPriority w:val="99"/>
+    <w:rsid w:val="002E53D0"/>
+    <w:rPr>
+      <w:rFonts w:ascii="Arial" w:eastAsia="Times New Roman" w:hAnsi="Arial" w:cs="Times New Roman"/>
+      <w:sz w:val="20"/>
+      <w:szCs w:val="20"/>
+    </w:rPr>
+  </w:style>
+  <w:style w:type="paragraph" w:styleId="Assuntodecomentrio">
+    <w:name w:val="annotation subject"/>
+    <w:basedOn w:val="Textodecomentrio"/>
+    <w:next w:val="Textodecomentrio"/>
+    <w:link w:val="AssuntodecomentrioCarter"/>
+    <w:uiPriority w:val="99"/>
+    <w:semiHidden/>
+    <w:unhideWhenUsed/>
+    <w:rsid w:val="002E53D0"/>
+    <w:rPr>
+      <w:b/>
+      <w:bCs/>
+    </w:rPr>
+  </w:style>
+  <w:style w:type="character" w:customStyle="1" w:styleId="AssuntodecomentrioCarter">
+    <w:name w:val="Assunto de comentário Caráter"/>
+    <w:basedOn w:val="TextodecomentrioCarter"/>
+    <w:link w:val="Assuntodecomentrio"/>
+    <w:uiPriority w:val="99"/>
+    <w:semiHidden/>
+    <w:rsid w:val="002E53D0"/>
+    <w:rPr>
+      <w:rFonts w:ascii="Arial" w:eastAsia="Times New Roman" w:hAnsi="Arial" w:cs="Times New Roman"/>
+      <w:b/>
+      <w:bCs/>
+      <w:sz w:val="20"/>
+      <w:szCs w:val="20"/>
+    </w:rPr>
   </w:style>
 </w:styles>
 </file>

</xml_diff>